<commit_message>
added use case and domain diagram to FO
</commit_message>
<xml_diff>
--- a/docu/FO.docx
+++ b/docu/FO.docx
@@ -62,8 +62,8 @@
       <w:r>
         <w:fldChar w:fldCharType="separate"/>
       </w:r>
-      <w:bookmarkStart w:id="1" w:name="_Toc117170105"/>
-      <w:bookmarkStart w:id="2" w:name="_Toc84529459"/>
+      <w:bookmarkStart w:id="1" w:name="_Toc84529459"/>
+      <w:bookmarkStart w:id="2" w:name="_Toc117170105"/>
       <w:r>
         <w:rPr>
           <w:rStyle w:val="Hyperlink"/>
@@ -312,6 +312,72 @@
             </w:pPr>
             <w:r>
               <w:t>Functional Requirements toevoegen</w:t>
+            </w:r>
+          </w:p>
+        </w:tc>
+      </w:tr>
+      <w:tr>
+        <w:trPr>
+          <w:cnfStyle w:val="000000100000" w:firstRow="0" w:lastRow="0" w:firstColumn="0" w:lastColumn="0" w:oddVBand="0" w:evenVBand="0" w:oddHBand="1" w:evenHBand="0" w:firstRowFirstColumn="0" w:firstRowLastColumn="0" w:lastRowFirstColumn="0" w:lastRowLastColumn="0"/>
+        </w:trPr>
+        <w:tc>
+          <w:tcPr>
+            <w:cnfStyle w:val="001000000000" w:firstRow="0" w:lastRow="0" w:firstColumn="1" w:lastColumn="0" w:oddVBand="0" w:evenVBand="0" w:oddHBand="0" w:evenHBand="0" w:firstRowFirstColumn="0" w:firstRowLastColumn="0" w:lastRowFirstColumn="0" w:lastRowLastColumn="0"/>
+            <w:tcW w:w="1356" w:type="dxa"/>
+          </w:tcPr>
+          <w:p>
+            <w:pPr>
+              <w:pStyle w:val="NoSpacing"/>
+              <w:jc w:val="center"/>
+            </w:pPr>
+            <w:r>
+              <w:t>20-10-2022</w:t>
+            </w:r>
+          </w:p>
+        </w:tc>
+        <w:tc>
+          <w:tcPr>
+            <w:tcW w:w="788" w:type="dxa"/>
+          </w:tcPr>
+          <w:p>
+            <w:pPr>
+              <w:pStyle w:val="NoSpacing"/>
+              <w:jc w:val="center"/>
+              <w:cnfStyle w:val="000000100000" w:firstRow="0" w:lastRow="0" w:firstColumn="0" w:lastColumn="0" w:oddVBand="0" w:evenVBand="0" w:oddHBand="1" w:evenHBand="0" w:firstRowFirstColumn="0" w:firstRowLastColumn="0" w:lastRowFirstColumn="0" w:lastRowLastColumn="0"/>
+            </w:pPr>
+            <w:r>
+              <w:t>1.2</w:t>
+            </w:r>
+          </w:p>
+        </w:tc>
+        <w:tc>
+          <w:tcPr>
+            <w:tcW w:w="1962" w:type="dxa"/>
+          </w:tcPr>
+          <w:p>
+            <w:pPr>
+              <w:pStyle w:val="NoSpacing"/>
+              <w:cnfStyle w:val="000000100000" w:firstRow="0" w:lastRow="0" w:firstColumn="0" w:lastColumn="0" w:oddVBand="0" w:evenVBand="0" w:oddHBand="1" w:evenHBand="0" w:firstRowFirstColumn="0" w:firstRowLastColumn="0" w:lastRowFirstColumn="0" w:lastRowLastColumn="0"/>
+            </w:pPr>
+            <w:r>
+              <w:t>David Hanna</w:t>
+            </w:r>
+          </w:p>
+        </w:tc>
+        <w:tc>
+          <w:tcPr>
+            <w:tcW w:w="5339" w:type="dxa"/>
+          </w:tcPr>
+          <w:p>
+            <w:pPr>
+              <w:pStyle w:val="NoSpacing"/>
+              <w:cnfStyle w:val="000000100000" w:firstRow="0" w:lastRow="0" w:firstColumn="0" w:lastColumn="0" w:oddVBand="0" w:evenVBand="0" w:oddHBand="1" w:evenHBand="0" w:firstRowFirstColumn="0" w:firstRowLastColumn="0" w:lastRowFirstColumn="0" w:lastRowLastColumn="0"/>
+            </w:pPr>
+            <w:r>
+              <w:t>Domain en use case diagram toegevoeg</w:t>
+            </w:r>
+            <w:r>
+              <w:t>d</w:t>
             </w:r>
           </w:p>
         </w:tc>
@@ -1280,6 +1346,102 @@
         <w:t>Domain diagram</w:t>
       </w:r>
       <w:bookmarkEnd w:id="12"/>
+    </w:p>
+    <w:p>
+      <w:r>
+        <w:drawing>
+          <wp:inline distT="0" distB="0" distL="0" distR="0" wp14:anchorId="42BAA0CA" wp14:editId="71EB7617">
+            <wp:extent cx="5731510" cy="3372485"/>
+            <wp:effectExtent l="0" t="0" r="2540" b="0"/>
+            <wp:docPr id="1" name="Picture 1"/>
+            <wp:cNvGraphicFramePr>
+              <a:graphicFrameLocks xmlns:a="http://schemas.openxmlformats.org/drawingml/2006/main" noChangeAspect="1"/>
+            </wp:cNvGraphicFramePr>
+            <a:graphic xmlns:a="http://schemas.openxmlformats.org/drawingml/2006/main">
+              <a:graphicData uri="http://schemas.openxmlformats.org/drawingml/2006/picture">
+                <pic:pic xmlns:pic="http://schemas.openxmlformats.org/drawingml/2006/picture">
+                  <pic:nvPicPr>
+                    <pic:cNvPr id="1" name=""/>
+                    <pic:cNvPicPr/>
+                  </pic:nvPicPr>
+                  <pic:blipFill>
+                    <a:blip r:embed="rId10"/>
+                    <a:stretch>
+                      <a:fillRect/>
+                    </a:stretch>
+                  </pic:blipFill>
+                  <pic:spPr>
+                    <a:xfrm>
+                      <a:off x="0" y="0"/>
+                      <a:ext cx="5731510" cy="3372485"/>
+                    </a:xfrm>
+                    <a:prstGeom prst="rect">
+                      <a:avLst/>
+                    </a:prstGeom>
+                  </pic:spPr>
+                </pic:pic>
+              </a:graphicData>
+            </a:graphic>
+          </wp:inline>
+        </w:drawing>
+      </w:r>
+    </w:p>
+    <w:p/>
+    <w:p>
+      <w:pPr>
+        <w:pStyle w:val="Heading1"/>
+      </w:pPr>
+      <w:r>
+        <w:lastRenderedPageBreak/>
+        <w:t>Use cases</w:t>
+      </w:r>
+    </w:p>
+    <w:p>
+      <w:pPr>
+        <w:pStyle w:val="Heading2"/>
+      </w:pPr>
+      <w:r>
+        <w:t>Use case diagram</w:t>
+      </w:r>
+    </w:p>
+    <w:p>
+      <w:r>
+        <w:drawing>
+          <wp:inline distT="0" distB="0" distL="0" distR="0" wp14:anchorId="2D85458E" wp14:editId="11890F41">
+            <wp:extent cx="5731510" cy="7811770"/>
+            <wp:effectExtent l="0" t="0" r="2540" b="0"/>
+            <wp:docPr id="2" name="Picture 2"/>
+            <wp:cNvGraphicFramePr>
+              <a:graphicFrameLocks xmlns:a="http://schemas.openxmlformats.org/drawingml/2006/main" noChangeAspect="1"/>
+            </wp:cNvGraphicFramePr>
+            <a:graphic xmlns:a="http://schemas.openxmlformats.org/drawingml/2006/main">
+              <a:graphicData uri="http://schemas.openxmlformats.org/drawingml/2006/picture">
+                <pic:pic xmlns:pic="http://schemas.openxmlformats.org/drawingml/2006/picture">
+                  <pic:nvPicPr>
+                    <pic:cNvPr id="1" name=""/>
+                    <pic:cNvPicPr/>
+                  </pic:nvPicPr>
+                  <pic:blipFill>
+                    <a:blip r:embed="rId11"/>
+                    <a:stretch>
+                      <a:fillRect/>
+                    </a:stretch>
+                  </pic:blipFill>
+                  <pic:spPr>
+                    <a:xfrm>
+                      <a:off x="0" y="0"/>
+                      <a:ext cx="5731510" cy="7811770"/>
+                    </a:xfrm>
+                    <a:prstGeom prst="rect">
+                      <a:avLst/>
+                    </a:prstGeom>
+                  </pic:spPr>
+                </pic:pic>
+              </a:graphicData>
+            </a:graphic>
+          </wp:inline>
+        </w:drawing>
+      </w:r>
     </w:p>
     <w:sectPr>
       <w:pgSz w:w="11906" w:h="16838"/>

</xml_diff>

<commit_message>
added description to domain diagram
</commit_message>
<xml_diff>
--- a/docu/FO.docx
+++ b/docu/FO.docx
@@ -66,8 +66,8 @@
       <w:r>
         <w:fldChar w:fldCharType="separate"/>
       </w:r>
-      <w:bookmarkStart w:id="1" w:name="_Toc117170105"/>
-      <w:bookmarkStart w:id="2" w:name="_Toc84529459"/>
+      <w:bookmarkStart w:id="1" w:name="_Toc84529459"/>
+      <w:bookmarkStart w:id="2" w:name="_Toc117170105"/>
       <w:r>
         <w:rPr>
           <w:rStyle w:val="Hyperlink"/>
@@ -454,6 +454,69 @@
             </w:r>
             <w:r>
               <w:t>erde domain diagram toegevoegd</w:t>
+            </w:r>
+          </w:p>
+        </w:tc>
+      </w:tr>
+      <w:tr>
+        <w:trPr>
+          <w:cnfStyle w:val="000000100000" w:firstRow="0" w:lastRow="0" w:firstColumn="0" w:lastColumn="0" w:oddVBand="0" w:evenVBand="0" w:oddHBand="1" w:evenHBand="0" w:firstRowFirstColumn="0" w:firstRowLastColumn="0" w:lastRowFirstColumn="0" w:lastRowLastColumn="0"/>
+        </w:trPr>
+        <w:tc>
+          <w:tcPr>
+            <w:cnfStyle w:val="001000000000" w:firstRow="0" w:lastRow="0" w:firstColumn="1" w:lastColumn="0" w:oddVBand="0" w:evenVBand="0" w:oddHBand="0" w:evenHBand="0" w:firstRowFirstColumn="0" w:firstRowLastColumn="0" w:lastRowFirstColumn="0" w:lastRowLastColumn="0"/>
+            <w:tcW w:w="1356" w:type="dxa"/>
+          </w:tcPr>
+          <w:p>
+            <w:pPr>
+              <w:pStyle w:val="NoSpacing"/>
+              <w:jc w:val="center"/>
+            </w:pPr>
+            <w:r>
+              <w:t>04-12-2022</w:t>
+            </w:r>
+          </w:p>
+        </w:tc>
+        <w:tc>
+          <w:tcPr>
+            <w:tcW w:w="788" w:type="dxa"/>
+          </w:tcPr>
+          <w:p>
+            <w:pPr>
+              <w:pStyle w:val="NoSpacing"/>
+              <w:jc w:val="center"/>
+              <w:cnfStyle w:val="000000100000" w:firstRow="0" w:lastRow="0" w:firstColumn="0" w:lastColumn="0" w:oddVBand="0" w:evenVBand="0" w:oddHBand="1" w:evenHBand="0" w:firstRowFirstColumn="0" w:firstRowLastColumn="0" w:lastRowFirstColumn="0" w:lastRowLastColumn="0"/>
+            </w:pPr>
+            <w:r>
+              <w:t>1.4</w:t>
+            </w:r>
+          </w:p>
+        </w:tc>
+        <w:tc>
+          <w:tcPr>
+            <w:tcW w:w="1962" w:type="dxa"/>
+          </w:tcPr>
+          <w:p>
+            <w:pPr>
+              <w:pStyle w:val="NoSpacing"/>
+              <w:cnfStyle w:val="000000100000" w:firstRow="0" w:lastRow="0" w:firstColumn="0" w:lastColumn="0" w:oddVBand="0" w:evenVBand="0" w:oddHBand="1" w:evenHBand="0" w:firstRowFirstColumn="0" w:firstRowLastColumn="0" w:lastRowFirstColumn="0" w:lastRowLastColumn="0"/>
+            </w:pPr>
+            <w:r>
+              <w:t>David Hanna</w:t>
+            </w:r>
+          </w:p>
+        </w:tc>
+        <w:tc>
+          <w:tcPr>
+            <w:tcW w:w="5339" w:type="dxa"/>
+          </w:tcPr>
+          <w:p>
+            <w:pPr>
+              <w:pStyle w:val="NoSpacing"/>
+              <w:cnfStyle w:val="000000100000" w:firstRow="0" w:lastRow="0" w:firstColumn="0" w:lastColumn="0" w:oddVBand="0" w:evenVBand="0" w:oddHBand="1" w:evenHBand="0" w:firstRowFirstColumn="0" w:firstRowLastColumn="0" w:lastRowFirstColumn="0" w:lastRowLastColumn="0"/>
+            </w:pPr>
+            <w:r>
+              <w:t>Een beschrijving toegevoegd aan de domain diagram.</w:t>
             </w:r>
           </w:p>
         </w:tc>
@@ -1478,6 +1541,705 @@
         </w:drawing>
       </w:r>
     </w:p>
+    <w:p>
+      <w:pPr>
+        <w:rPr>
+          <w:rFonts w:asciiTheme="majorHAnsi" w:eastAsiaTheme="majorEastAsia" w:hAnsiTheme="majorHAnsi" w:cstheme="majorBidi"/>
+          <w:color w:val="2F5496" w:themeColor="accent1" w:themeShade="BF"/>
+          <w:sz w:val="26"/>
+          <w:szCs w:val="26"/>
+          <w:lang w:val="en-US"/>
+        </w:rPr>
+      </w:pPr>
+      <w:r>
+        <w:rPr>
+          <w:lang w:val="en-US"/>
+        </w:rPr>
+        <w:br w:type="page"/>
+      </w:r>
+    </w:p>
+    <w:p>
+      <w:pPr>
+        <w:pStyle w:val="Heading2"/>
+        <w:rPr>
+          <w:lang w:val="en-US"/>
+        </w:rPr>
+      </w:pPr>
+      <w:r>
+        <w:rPr>
+          <w:lang w:val="en-US"/>
+        </w:rPr>
+        <w:lastRenderedPageBreak/>
+        <w:t>Do</w:t>
+      </w:r>
+      <w:r>
+        <w:rPr>
+          <w:lang w:val="en-US"/>
+        </w:rPr>
+        <w:t>main diagram beschrijving</w:t>
+      </w:r>
+    </w:p>
+    <w:p>
+      <w:r>
+        <w:t xml:space="preserve">Hieronder zal </w:t>
+      </w:r>
+      <w:r>
+        <w:t>een beschrijving voor elk concept worden weergegeven</w:t>
+      </w:r>
+    </w:p>
+    <w:tbl>
+      <w:tblPr>
+        <w:tblStyle w:val="GridTable4"/>
+        <w:tblW w:w="0" w:type="auto"/>
+        <w:tblLook w:val="04A0" w:firstRow="1" w:lastRow="0" w:firstColumn="1" w:lastColumn="0" w:noHBand="0" w:noVBand="1"/>
+      </w:tblPr>
+      <w:tblGrid>
+        <w:gridCol w:w="704"/>
+        <w:gridCol w:w="1569"/>
+        <w:gridCol w:w="6743"/>
+      </w:tblGrid>
+      <w:tr>
+        <w:trPr>
+          <w:cnfStyle w:val="100000000000" w:firstRow="1" w:lastRow="0" w:firstColumn="0" w:lastColumn="0" w:oddVBand="0" w:evenVBand="0" w:oddHBand="0" w:evenHBand="0" w:firstRowFirstColumn="0" w:firstRowLastColumn="0" w:lastRowFirstColumn="0" w:lastRowLastColumn="0"/>
+        </w:trPr>
+        <w:tc>
+          <w:tcPr>
+            <w:cnfStyle w:val="001000000000" w:firstRow="0" w:lastRow="0" w:firstColumn="1" w:lastColumn="0" w:oddVBand="0" w:evenVBand="0" w:oddHBand="0" w:evenHBand="0" w:firstRowFirstColumn="0" w:firstRowLastColumn="0" w:lastRowFirstColumn="0" w:lastRowLastColumn="0"/>
+            <w:tcW w:w="704" w:type="dxa"/>
+          </w:tcPr>
+          <w:p>
+            <w:r>
+              <w:t>NR</w:t>
+            </w:r>
+          </w:p>
+        </w:tc>
+        <w:tc>
+          <w:tcPr>
+            <w:tcW w:w="1559" w:type="dxa"/>
+          </w:tcPr>
+          <w:p>
+            <w:pPr>
+              <w:cnfStyle w:val="100000000000" w:firstRow="1" w:lastRow="0" w:firstColumn="0" w:lastColumn="0" w:oddVBand="0" w:evenVBand="0" w:oddHBand="0" w:evenHBand="0" w:firstRowFirstColumn="0" w:firstRowLastColumn="0" w:lastRowFirstColumn="0" w:lastRowLastColumn="0"/>
+            </w:pPr>
+            <w:r>
+              <w:t>Concept</w:t>
+            </w:r>
+          </w:p>
+        </w:tc>
+        <w:tc>
+          <w:tcPr>
+            <w:tcW w:w="6753" w:type="dxa"/>
+          </w:tcPr>
+          <w:p>
+            <w:pPr>
+              <w:cnfStyle w:val="100000000000" w:firstRow="1" w:lastRow="0" w:firstColumn="0" w:lastColumn="0" w:oddVBand="0" w:evenVBand="0" w:oddHBand="0" w:evenHBand="0" w:firstRowFirstColumn="0" w:firstRowLastColumn="0" w:lastRowFirstColumn="0" w:lastRowLastColumn="0"/>
+            </w:pPr>
+            <w:r>
+              <w:t>beschrijving</w:t>
+            </w:r>
+          </w:p>
+        </w:tc>
+      </w:tr>
+      <w:tr>
+        <w:trPr>
+          <w:cnfStyle w:val="000000100000" w:firstRow="0" w:lastRow="0" w:firstColumn="0" w:lastColumn="0" w:oddVBand="0" w:evenVBand="0" w:oddHBand="1" w:evenHBand="0" w:firstRowFirstColumn="0" w:firstRowLastColumn="0" w:lastRowFirstColumn="0" w:lastRowLastColumn="0"/>
+        </w:trPr>
+        <w:tc>
+          <w:tcPr>
+            <w:cnfStyle w:val="001000000000" w:firstRow="0" w:lastRow="0" w:firstColumn="1" w:lastColumn="0" w:oddVBand="0" w:evenVBand="0" w:oddHBand="0" w:evenHBand="0" w:firstRowFirstColumn="0" w:firstRowLastColumn="0" w:lastRowFirstColumn="0" w:lastRowLastColumn="0"/>
+            <w:tcW w:w="704" w:type="dxa"/>
+          </w:tcPr>
+          <w:p>
+            <w:pPr>
+              <w:pStyle w:val="ListParagraph"/>
+              <w:numPr>
+                <w:ilvl w:val="0"/>
+                <w:numId w:val="35"/>
+              </w:numPr>
+            </w:pPr>
+          </w:p>
+        </w:tc>
+        <w:tc>
+          <w:tcPr>
+            <w:tcW w:w="1559" w:type="dxa"/>
+          </w:tcPr>
+          <w:p>
+            <w:pPr>
+              <w:cnfStyle w:val="000000100000" w:firstRow="0" w:lastRow="0" w:firstColumn="0" w:lastColumn="0" w:oddVBand="0" w:evenVBand="0" w:oddHBand="1" w:evenHBand="0" w:firstRowFirstColumn="0" w:firstRowLastColumn="0" w:lastRowFirstColumn="0" w:lastRowLastColumn="0"/>
+            </w:pPr>
+            <w:r>
+              <w:t>Person</w:t>
+            </w:r>
+          </w:p>
+        </w:tc>
+        <w:tc>
+          <w:tcPr>
+            <w:tcW w:w="6753" w:type="dxa"/>
+          </w:tcPr>
+          <w:p>
+            <w:pPr>
+              <w:cnfStyle w:val="000000100000" w:firstRow="0" w:lastRow="0" w:firstColumn="0" w:lastColumn="0" w:oddVBand="0" w:evenVBand="0" w:oddHBand="1" w:evenHBand="0" w:firstRowFirstColumn="0" w:firstRowLastColumn="0" w:lastRowFirstColumn="0" w:lastRowLastColumn="0"/>
+            </w:pPr>
+            <w:r>
+              <w:t>In dit concept zullen de basis gegevens voor een persoon worden opgeslagen bijvoorbeeld: leeftijd, naam, geboortedatum, etc.</w:t>
+            </w:r>
+          </w:p>
+        </w:tc>
+      </w:tr>
+      <w:tr>
+        <w:tc>
+          <w:tcPr>
+            <w:cnfStyle w:val="001000000000" w:firstRow="0" w:lastRow="0" w:firstColumn="1" w:lastColumn="0" w:oddVBand="0" w:evenVBand="0" w:oddHBand="0" w:evenHBand="0" w:firstRowFirstColumn="0" w:firstRowLastColumn="0" w:lastRowFirstColumn="0" w:lastRowLastColumn="0"/>
+            <w:tcW w:w="704" w:type="dxa"/>
+          </w:tcPr>
+          <w:p>
+            <w:pPr>
+              <w:pStyle w:val="ListParagraph"/>
+              <w:numPr>
+                <w:ilvl w:val="0"/>
+                <w:numId w:val="35"/>
+              </w:numPr>
+            </w:pPr>
+          </w:p>
+        </w:tc>
+        <w:tc>
+          <w:tcPr>
+            <w:tcW w:w="1559" w:type="dxa"/>
+          </w:tcPr>
+          <w:p>
+            <w:pPr>
+              <w:cnfStyle w:val="000000000000" w:firstRow="0" w:lastRow="0" w:firstColumn="0" w:lastColumn="0" w:oddVBand="0" w:evenVBand="0" w:oddHBand="0" w:evenHBand="0" w:firstRowFirstColumn="0" w:firstRowLastColumn="0" w:lastRowFirstColumn="0" w:lastRowLastColumn="0"/>
+            </w:pPr>
+            <w:r>
+              <w:t>Schooladmin</w:t>
+            </w:r>
+          </w:p>
+        </w:tc>
+        <w:tc>
+          <w:tcPr>
+            <w:tcW w:w="6753" w:type="dxa"/>
+          </w:tcPr>
+          <w:p>
+            <w:pPr>
+              <w:cnfStyle w:val="000000000000" w:firstRow="0" w:lastRow="0" w:firstColumn="0" w:lastColumn="0" w:oddVBand="0" w:evenVBand="0" w:oddHBand="0" w:evenHBand="0" w:firstRowFirstColumn="0" w:firstRowLastColumn="0" w:lastRowFirstColumn="0" w:lastRowLastColumn="0"/>
+            </w:pPr>
+            <w:r>
+              <w:t>Een school admin is een persoon die klassen en cursussen kan beheren.</w:t>
+            </w:r>
+          </w:p>
+          <w:p>
+            <w:pPr>
+              <w:cnfStyle w:val="000000000000" w:firstRow="0" w:lastRow="0" w:firstColumn="0" w:lastColumn="0" w:oddVBand="0" w:evenVBand="0" w:oddHBand="0" w:evenHBand="0" w:firstRowFirstColumn="0" w:firstRowLastColumn="0" w:lastRowFirstColumn="0" w:lastRowLastColumn="0"/>
+            </w:pPr>
+            <w:r>
+              <w:t>Een schooladmin kan een docent zijn maar ook administratief medewerker</w:t>
+            </w:r>
+          </w:p>
+        </w:tc>
+      </w:tr>
+      <w:tr>
+        <w:trPr>
+          <w:cnfStyle w:val="000000100000" w:firstRow="0" w:lastRow="0" w:firstColumn="0" w:lastColumn="0" w:oddVBand="0" w:evenVBand="0" w:oddHBand="1" w:evenHBand="0" w:firstRowFirstColumn="0" w:firstRowLastColumn="0" w:lastRowFirstColumn="0" w:lastRowLastColumn="0"/>
+        </w:trPr>
+        <w:tc>
+          <w:tcPr>
+            <w:cnfStyle w:val="001000000000" w:firstRow="0" w:lastRow="0" w:firstColumn="1" w:lastColumn="0" w:oddVBand="0" w:evenVBand="0" w:oddHBand="0" w:evenHBand="0" w:firstRowFirstColumn="0" w:firstRowLastColumn="0" w:lastRowFirstColumn="0" w:lastRowLastColumn="0"/>
+            <w:tcW w:w="704" w:type="dxa"/>
+          </w:tcPr>
+          <w:p>
+            <w:pPr>
+              <w:pStyle w:val="ListParagraph"/>
+              <w:numPr>
+                <w:ilvl w:val="0"/>
+                <w:numId w:val="35"/>
+              </w:numPr>
+            </w:pPr>
+          </w:p>
+        </w:tc>
+        <w:tc>
+          <w:tcPr>
+            <w:tcW w:w="1559" w:type="dxa"/>
+          </w:tcPr>
+          <w:p>
+            <w:pPr>
+              <w:cnfStyle w:val="000000100000" w:firstRow="0" w:lastRow="0" w:firstColumn="0" w:lastColumn="0" w:oddVBand="0" w:evenVBand="0" w:oddHBand="1" w:evenHBand="0" w:firstRowFirstColumn="0" w:firstRowLastColumn="0" w:lastRowFirstColumn="0" w:lastRowLastColumn="0"/>
+            </w:pPr>
+            <w:r>
+              <w:t>Course template</w:t>
+            </w:r>
+          </w:p>
+        </w:tc>
+        <w:tc>
+          <w:tcPr>
+            <w:tcW w:w="6753" w:type="dxa"/>
+          </w:tcPr>
+          <w:p>
+            <w:pPr>
+              <w:cnfStyle w:val="000000100000" w:firstRow="0" w:lastRow="0" w:firstColumn="0" w:lastColumn="0" w:oddVBand="0" w:evenVBand="0" w:oddHBand="1" w:evenHBand="0" w:firstRowFirstColumn="0" w:firstRowLastColumn="0" w:lastRowFirstColumn="0" w:lastRowLastColumn="0"/>
+            </w:pPr>
+            <w:r>
+              <w:t>Een course template is een template van een cursus wat betekent dat deze nog niet vast zit aan een klas en dus ook veranderd kan worden door een schooldadmin.</w:t>
+            </w:r>
+          </w:p>
+          <w:p>
+            <w:pPr>
+              <w:cnfStyle w:val="000000100000" w:firstRow="0" w:lastRow="0" w:firstColumn="0" w:lastColumn="0" w:oddVBand="0" w:evenVBand="0" w:oddHBand="1" w:evenHBand="0" w:firstRowFirstColumn="0" w:firstRowLastColumn="0" w:lastRowFirstColumn="0" w:lastRowLastColumn="0"/>
+            </w:pPr>
+            <w:r>
+              <w:t>Aan een course template zitten lesson en learningpoints vast.</w:t>
+            </w:r>
+          </w:p>
+          <w:p>
+            <w:pPr>
+              <w:cnfStyle w:val="000000100000" w:firstRow="0" w:lastRow="0" w:firstColumn="0" w:lastColumn="0" w:oddVBand="0" w:evenVBand="0" w:oddHBand="1" w:evenHBand="0" w:firstRowFirstColumn="0" w:firstRowLastColumn="0" w:lastRowFirstColumn="0" w:lastRowLastColumn="0"/>
+            </w:pPr>
+            <w:r>
+              <w:t>Om van een course template een course te maken moeten er voldoende lessons zijn om alle learningpoints te behalen.</w:t>
+            </w:r>
+          </w:p>
+        </w:tc>
+      </w:tr>
+      <w:tr>
+        <w:tc>
+          <w:tcPr>
+            <w:cnfStyle w:val="001000000000" w:firstRow="0" w:lastRow="0" w:firstColumn="1" w:lastColumn="0" w:oddVBand="0" w:evenVBand="0" w:oddHBand="0" w:evenHBand="0" w:firstRowFirstColumn="0" w:firstRowLastColumn="0" w:lastRowFirstColumn="0" w:lastRowLastColumn="0"/>
+            <w:tcW w:w="704" w:type="dxa"/>
+          </w:tcPr>
+          <w:p>
+            <w:pPr>
+              <w:pStyle w:val="ListParagraph"/>
+              <w:numPr>
+                <w:ilvl w:val="0"/>
+                <w:numId w:val="35"/>
+              </w:numPr>
+            </w:pPr>
+          </w:p>
+        </w:tc>
+        <w:tc>
+          <w:tcPr>
+            <w:tcW w:w="1559" w:type="dxa"/>
+          </w:tcPr>
+          <w:p>
+            <w:pPr>
+              <w:cnfStyle w:val="000000000000" w:firstRow="0" w:lastRow="0" w:firstColumn="0" w:lastColumn="0" w:oddVBand="0" w:evenVBand="0" w:oddHBand="0" w:evenHBand="0" w:firstRowFirstColumn="0" w:firstRowLastColumn="0" w:lastRowFirstColumn="0" w:lastRowLastColumn="0"/>
+            </w:pPr>
+            <w:r>
+              <w:t>Lesson</w:t>
+            </w:r>
+          </w:p>
+        </w:tc>
+        <w:tc>
+          <w:tcPr>
+            <w:tcW w:w="6753" w:type="dxa"/>
+          </w:tcPr>
+          <w:p>
+            <w:pPr>
+              <w:cnfStyle w:val="000000000000" w:firstRow="0" w:lastRow="0" w:firstColumn="0" w:lastColumn="0" w:oddVBand="0" w:evenVBand="0" w:oddHBand="0" w:evenHBand="0" w:firstRowFirstColumn="0" w:firstRowLastColumn="0" w:lastRowFirstColumn="0" w:lastRowLastColumn="0"/>
+            </w:pPr>
+            <w:r>
+              <w:t>Lesson maakt deel uit van een course template en deze heeft ook lesson</w:t>
+            </w:r>
+            <w:r>
+              <w:t>materials.</w:t>
+            </w:r>
+          </w:p>
+          <w:p>
+            <w:pPr>
+              <w:cnfStyle w:val="000000000000" w:firstRow="0" w:lastRow="0" w:firstColumn="0" w:lastColumn="0" w:oddVBand="0" w:evenVBand="0" w:oddHBand="0" w:evenHBand="0" w:firstRowFirstColumn="0" w:firstRowLastColumn="0" w:lastRowFirstColumn="0" w:lastRowLastColumn="0"/>
+            </w:pPr>
+            <w:r>
+              <w:t>Een lesson kan een of meer learningpoints hebben die het doel van de les weergeven.</w:t>
+            </w:r>
+          </w:p>
+        </w:tc>
+      </w:tr>
+      <w:tr>
+        <w:trPr>
+          <w:cnfStyle w:val="000000100000" w:firstRow="0" w:lastRow="0" w:firstColumn="0" w:lastColumn="0" w:oddVBand="0" w:evenVBand="0" w:oddHBand="1" w:evenHBand="0" w:firstRowFirstColumn="0" w:firstRowLastColumn="0" w:lastRowFirstColumn="0" w:lastRowLastColumn="0"/>
+        </w:trPr>
+        <w:tc>
+          <w:tcPr>
+            <w:cnfStyle w:val="001000000000" w:firstRow="0" w:lastRow="0" w:firstColumn="1" w:lastColumn="0" w:oddVBand="0" w:evenVBand="0" w:oddHBand="0" w:evenHBand="0" w:firstRowFirstColumn="0" w:firstRowLastColumn="0" w:lastRowFirstColumn="0" w:lastRowLastColumn="0"/>
+            <w:tcW w:w="704" w:type="dxa"/>
+          </w:tcPr>
+          <w:p>
+            <w:pPr>
+              <w:pStyle w:val="ListParagraph"/>
+              <w:numPr>
+                <w:ilvl w:val="0"/>
+                <w:numId w:val="35"/>
+              </w:numPr>
+            </w:pPr>
+          </w:p>
+        </w:tc>
+        <w:tc>
+          <w:tcPr>
+            <w:tcW w:w="1559" w:type="dxa"/>
+          </w:tcPr>
+          <w:p>
+            <w:pPr>
+              <w:cnfStyle w:val="000000100000" w:firstRow="0" w:lastRow="0" w:firstColumn="0" w:lastColumn="0" w:oddVBand="0" w:evenVBand="0" w:oddHBand="1" w:evenHBand="0" w:firstRowFirstColumn="0" w:firstRowLastColumn="0" w:lastRowFirstColumn="0" w:lastRowLastColumn="0"/>
+            </w:pPr>
+            <w:r>
+              <w:t>Lessonmaterial</w:t>
+            </w:r>
+          </w:p>
+        </w:tc>
+        <w:tc>
+          <w:tcPr>
+            <w:tcW w:w="6753" w:type="dxa"/>
+          </w:tcPr>
+          <w:p>
+            <w:pPr>
+              <w:cnfStyle w:val="000000100000" w:firstRow="0" w:lastRow="0" w:firstColumn="0" w:lastColumn="0" w:oddVBand="0" w:evenVBand="0" w:oddHBand="1" w:evenHBand="0" w:firstRowFirstColumn="0" w:firstRowLastColumn="0" w:lastRowFirstColumn="0" w:lastRowLastColumn="0"/>
+            </w:pPr>
+            <w:r>
+              <w:t>Lessonmaterials zijn documenten die aan een lesson zijn vastgezet.</w:t>
+            </w:r>
+          </w:p>
+          <w:p>
+            <w:pPr>
+              <w:cnfStyle w:val="000000100000" w:firstRow="0" w:lastRow="0" w:firstColumn="0" w:lastColumn="0" w:oddVBand="0" w:evenVBand="0" w:oddHBand="1" w:evenHBand="0" w:firstRowFirstColumn="0" w:firstRowLastColumn="0" w:lastRowFirstColumn="0" w:lastRowLastColumn="0"/>
+            </w:pPr>
+            <w:r>
+              <w:t>Schooladmin’s kunnen lessonmaterials aanmaken en die koppelen aan een les</w:t>
+            </w:r>
+          </w:p>
+        </w:tc>
+      </w:tr>
+      <w:tr>
+        <w:tc>
+          <w:tcPr>
+            <w:cnfStyle w:val="001000000000" w:firstRow="0" w:lastRow="0" w:firstColumn="1" w:lastColumn="0" w:oddVBand="0" w:evenVBand="0" w:oddHBand="0" w:evenHBand="0" w:firstRowFirstColumn="0" w:firstRowLastColumn="0" w:lastRowFirstColumn="0" w:lastRowLastColumn="0"/>
+            <w:tcW w:w="704" w:type="dxa"/>
+          </w:tcPr>
+          <w:p>
+            <w:pPr>
+              <w:pStyle w:val="ListParagraph"/>
+              <w:numPr>
+                <w:ilvl w:val="0"/>
+                <w:numId w:val="35"/>
+              </w:numPr>
+            </w:pPr>
+          </w:p>
+        </w:tc>
+        <w:tc>
+          <w:tcPr>
+            <w:tcW w:w="1559" w:type="dxa"/>
+          </w:tcPr>
+          <w:p>
+            <w:pPr>
+              <w:cnfStyle w:val="000000000000" w:firstRow="0" w:lastRow="0" w:firstColumn="0" w:lastColumn="0" w:oddVBand="0" w:evenVBand="0" w:oddHBand="0" w:evenHBand="0" w:firstRowFirstColumn="0" w:firstRowLastColumn="0" w:lastRowFirstColumn="0" w:lastRowLastColumn="0"/>
+            </w:pPr>
+            <w:r>
+              <w:t>Learningpoint</w:t>
+            </w:r>
+          </w:p>
+        </w:tc>
+        <w:tc>
+          <w:tcPr>
+            <w:tcW w:w="6753" w:type="dxa"/>
+          </w:tcPr>
+          <w:p>
+            <w:pPr>
+              <w:cnfStyle w:val="000000000000" w:firstRow="0" w:lastRow="0" w:firstColumn="0" w:lastColumn="0" w:oddVBand="0" w:evenVBand="0" w:oddHBand="0" w:evenHBand="0" w:firstRowFirstColumn="0" w:firstRowLastColumn="0" w:lastRowFirstColumn="0" w:lastRowLastColumn="0"/>
+            </w:pPr>
+            <w:r>
+              <w:t xml:space="preserve">  Learningpoints zijn punten en onderwerpen die de leerlingen tijdens de cursus moeten leren</w:t>
+            </w:r>
+            <w:r>
+              <w:t>. Learningpoints kunnen door de schooladmins aangemaakt worden en aan een les/examen gekoppeld worden</w:t>
+            </w:r>
+          </w:p>
+        </w:tc>
+      </w:tr>
+      <w:tr>
+        <w:trPr>
+          <w:cnfStyle w:val="000000100000" w:firstRow="0" w:lastRow="0" w:firstColumn="0" w:lastColumn="0" w:oddVBand="0" w:evenVBand="0" w:oddHBand="1" w:evenHBand="0" w:firstRowFirstColumn="0" w:firstRowLastColumn="0" w:lastRowFirstColumn="0" w:lastRowLastColumn="0"/>
+        </w:trPr>
+        <w:tc>
+          <w:tcPr>
+            <w:cnfStyle w:val="001000000000" w:firstRow="0" w:lastRow="0" w:firstColumn="1" w:lastColumn="0" w:oddVBand="0" w:evenVBand="0" w:oddHBand="0" w:evenHBand="0" w:firstRowFirstColumn="0" w:firstRowLastColumn="0" w:lastRowFirstColumn="0" w:lastRowLastColumn="0"/>
+            <w:tcW w:w="704" w:type="dxa"/>
+          </w:tcPr>
+          <w:p>
+            <w:pPr>
+              <w:pStyle w:val="ListParagraph"/>
+              <w:numPr>
+                <w:ilvl w:val="0"/>
+                <w:numId w:val="35"/>
+              </w:numPr>
+            </w:pPr>
+          </w:p>
+        </w:tc>
+        <w:tc>
+          <w:tcPr>
+            <w:tcW w:w="1559" w:type="dxa"/>
+          </w:tcPr>
+          <w:p>
+            <w:pPr>
+              <w:cnfStyle w:val="000000100000" w:firstRow="0" w:lastRow="0" w:firstColumn="0" w:lastColumn="0" w:oddVBand="0" w:evenVBand="0" w:oddHBand="1" w:evenHBand="0" w:firstRowFirstColumn="0" w:firstRowLastColumn="0" w:lastRowFirstColumn="0" w:lastRowLastColumn="0"/>
+            </w:pPr>
+            <w:r>
+              <w:t>Exam</w:t>
+            </w:r>
+          </w:p>
+        </w:tc>
+        <w:tc>
+          <w:tcPr>
+            <w:tcW w:w="6753" w:type="dxa"/>
+          </w:tcPr>
+          <w:p>
+            <w:pPr>
+              <w:cnfStyle w:val="000000100000" w:firstRow="0" w:lastRow="0" w:firstColumn="0" w:lastColumn="0" w:oddVBand="0" w:evenVBand="0" w:oddHBand="1" w:evenHBand="0" w:firstRowFirstColumn="0" w:firstRowLastColumn="0" w:lastRowFirstColumn="0" w:lastRowLastColumn="0"/>
+            </w:pPr>
+            <w:r>
+              <w:t>Er zijn 2 soorten examens, written en practical. Examens zijn aan een course gekoppeld en hebben learningpoints wat aanduit over welke onderwerpen het examen gaat</w:t>
+            </w:r>
+          </w:p>
+        </w:tc>
+      </w:tr>
+      <w:tr>
+        <w:tc>
+          <w:tcPr>
+            <w:cnfStyle w:val="001000000000" w:firstRow="0" w:lastRow="0" w:firstColumn="1" w:lastColumn="0" w:oddVBand="0" w:evenVBand="0" w:oddHBand="0" w:evenHBand="0" w:firstRowFirstColumn="0" w:firstRowLastColumn="0" w:lastRowFirstColumn="0" w:lastRowLastColumn="0"/>
+            <w:tcW w:w="704" w:type="dxa"/>
+          </w:tcPr>
+          <w:p>
+            <w:pPr>
+              <w:pStyle w:val="ListParagraph"/>
+              <w:numPr>
+                <w:ilvl w:val="0"/>
+                <w:numId w:val="35"/>
+              </w:numPr>
+            </w:pPr>
+          </w:p>
+        </w:tc>
+        <w:tc>
+          <w:tcPr>
+            <w:tcW w:w="1559" w:type="dxa"/>
+          </w:tcPr>
+          <w:p>
+            <w:pPr>
+              <w:cnfStyle w:val="000000000000" w:firstRow="0" w:lastRow="0" w:firstColumn="0" w:lastColumn="0" w:oddVBand="0" w:evenVBand="0" w:oddHBand="0" w:evenHBand="0" w:firstRowFirstColumn="0" w:firstRowLastColumn="0" w:lastRowFirstColumn="0" w:lastRowLastColumn="0"/>
+            </w:pPr>
+            <w:r>
+              <w:t>Grade</w:t>
+            </w:r>
+          </w:p>
+        </w:tc>
+        <w:tc>
+          <w:tcPr>
+            <w:tcW w:w="6753" w:type="dxa"/>
+          </w:tcPr>
+          <w:p>
+            <w:pPr>
+              <w:cnfStyle w:val="000000000000" w:firstRow="0" w:lastRow="0" w:firstColumn="0" w:lastColumn="0" w:oddVBand="0" w:evenVBand="0" w:oddHBand="0" w:evenHBand="0" w:firstRowFirstColumn="0" w:firstRowLastColumn="0" w:lastRowFirstColumn="0" w:lastRowLastColumn="0"/>
+            </w:pPr>
+            <w:r>
+              <w:t>Schooladmins kunnen grades aan de leerlingen geven de hoogte van de grade wordt bepaald door middel van het examen die de leerling heeft gemaakt</w:t>
+            </w:r>
+          </w:p>
+        </w:tc>
+      </w:tr>
+      <w:tr>
+        <w:trPr>
+          <w:cnfStyle w:val="000000100000" w:firstRow="0" w:lastRow="0" w:firstColumn="0" w:lastColumn="0" w:oddVBand="0" w:evenVBand="0" w:oddHBand="1" w:evenHBand="0" w:firstRowFirstColumn="0" w:firstRowLastColumn="0" w:lastRowFirstColumn="0" w:lastRowLastColumn="0"/>
+        </w:trPr>
+        <w:tc>
+          <w:tcPr>
+            <w:cnfStyle w:val="001000000000" w:firstRow="0" w:lastRow="0" w:firstColumn="1" w:lastColumn="0" w:oddVBand="0" w:evenVBand="0" w:oddHBand="0" w:evenHBand="0" w:firstRowFirstColumn="0" w:firstRowLastColumn="0" w:lastRowFirstColumn="0" w:lastRowLastColumn="0"/>
+            <w:tcW w:w="704" w:type="dxa"/>
+          </w:tcPr>
+          <w:p>
+            <w:pPr>
+              <w:pStyle w:val="ListParagraph"/>
+              <w:numPr>
+                <w:ilvl w:val="0"/>
+                <w:numId w:val="35"/>
+              </w:numPr>
+            </w:pPr>
+          </w:p>
+        </w:tc>
+        <w:tc>
+          <w:tcPr>
+            <w:tcW w:w="1559" w:type="dxa"/>
+          </w:tcPr>
+          <w:p>
+            <w:pPr>
+              <w:cnfStyle w:val="000000100000" w:firstRow="0" w:lastRow="0" w:firstColumn="0" w:lastColumn="0" w:oddVBand="0" w:evenVBand="0" w:oddHBand="1" w:evenHBand="0" w:firstRowFirstColumn="0" w:firstRowLastColumn="0" w:lastRowFirstColumn="0" w:lastRowLastColumn="0"/>
+            </w:pPr>
+            <w:r>
+              <w:t>Student</w:t>
+            </w:r>
+          </w:p>
+        </w:tc>
+        <w:tc>
+          <w:tcPr>
+            <w:tcW w:w="6753" w:type="dxa"/>
+          </w:tcPr>
+          <w:p>
+            <w:pPr>
+              <w:cnfStyle w:val="000000100000" w:firstRow="0" w:lastRow="0" w:firstColumn="0" w:lastColumn="0" w:oddVBand="0" w:evenVBand="0" w:oddHBand="1" w:evenHBand="0" w:firstRowFirstColumn="0" w:firstRowLastColumn="0" w:lastRowFirstColumn="0" w:lastRowLastColumn="0"/>
+            </w:pPr>
+            <w:r>
+              <w:t>Student A.K.A. leerling is een persoon die in een klas is gezet en de course volgt</w:t>
+            </w:r>
+          </w:p>
+        </w:tc>
+      </w:tr>
+      <w:tr>
+        <w:tc>
+          <w:tcPr>
+            <w:cnfStyle w:val="001000000000" w:firstRow="0" w:lastRow="0" w:firstColumn="1" w:lastColumn="0" w:oddVBand="0" w:evenVBand="0" w:oddHBand="0" w:evenHBand="0" w:firstRowFirstColumn="0" w:firstRowLastColumn="0" w:lastRowFirstColumn="0" w:lastRowLastColumn="0"/>
+            <w:tcW w:w="704" w:type="dxa"/>
+          </w:tcPr>
+          <w:p>
+            <w:pPr>
+              <w:pStyle w:val="ListParagraph"/>
+              <w:numPr>
+                <w:ilvl w:val="0"/>
+                <w:numId w:val="35"/>
+              </w:numPr>
+            </w:pPr>
+          </w:p>
+        </w:tc>
+        <w:tc>
+          <w:tcPr>
+            <w:tcW w:w="1559" w:type="dxa"/>
+          </w:tcPr>
+          <w:p>
+            <w:pPr>
+              <w:cnfStyle w:val="000000000000" w:firstRow="0" w:lastRow="0" w:firstColumn="0" w:lastColumn="0" w:oddVBand="0" w:evenVBand="0" w:oddHBand="0" w:evenHBand="0" w:firstRowFirstColumn="0" w:firstRowLastColumn="0" w:lastRowFirstColumn="0" w:lastRowLastColumn="0"/>
+            </w:pPr>
+            <w:r>
+              <w:t>Class</w:t>
+            </w:r>
+          </w:p>
+        </w:tc>
+        <w:tc>
+          <w:tcPr>
+            <w:tcW w:w="6753" w:type="dxa"/>
+          </w:tcPr>
+          <w:p>
+            <w:pPr>
+              <w:cnfStyle w:val="000000000000" w:firstRow="0" w:lastRow="0" w:firstColumn="0" w:lastColumn="0" w:oddVBand="0" w:evenVBand="0" w:oddHBand="0" w:evenHBand="0" w:firstRowFirstColumn="0" w:firstRowLastColumn="0" w:lastRowFirstColumn="0" w:lastRowLastColumn="0"/>
+            </w:pPr>
+            <w:r>
+              <w:t>Class is een groep leerlingen die in een schoolyear zit. De class volgt gezamenlijk een course.</w:t>
+            </w:r>
+          </w:p>
+        </w:tc>
+      </w:tr>
+      <w:tr>
+        <w:trPr>
+          <w:cnfStyle w:val="000000100000" w:firstRow="0" w:lastRow="0" w:firstColumn="0" w:lastColumn="0" w:oddVBand="0" w:evenVBand="0" w:oddHBand="1" w:evenHBand="0" w:firstRowFirstColumn="0" w:firstRowLastColumn="0" w:lastRowFirstColumn="0" w:lastRowLastColumn="0"/>
+        </w:trPr>
+        <w:tc>
+          <w:tcPr>
+            <w:cnfStyle w:val="001000000000" w:firstRow="0" w:lastRow="0" w:firstColumn="1" w:lastColumn="0" w:oddVBand="0" w:evenVBand="0" w:oddHBand="0" w:evenHBand="0" w:firstRowFirstColumn="0" w:firstRowLastColumn="0" w:lastRowFirstColumn="0" w:lastRowLastColumn="0"/>
+            <w:tcW w:w="704" w:type="dxa"/>
+          </w:tcPr>
+          <w:p>
+            <w:pPr>
+              <w:pStyle w:val="ListParagraph"/>
+              <w:numPr>
+                <w:ilvl w:val="0"/>
+                <w:numId w:val="35"/>
+              </w:numPr>
+            </w:pPr>
+          </w:p>
+        </w:tc>
+        <w:tc>
+          <w:tcPr>
+            <w:tcW w:w="1559" w:type="dxa"/>
+          </w:tcPr>
+          <w:p>
+            <w:pPr>
+              <w:cnfStyle w:val="000000100000" w:firstRow="0" w:lastRow="0" w:firstColumn="0" w:lastColumn="0" w:oddVBand="0" w:evenVBand="0" w:oddHBand="1" w:evenHBand="0" w:firstRowFirstColumn="0" w:firstRowLastColumn="0" w:lastRowFirstColumn="0" w:lastRowLastColumn="0"/>
+            </w:pPr>
+            <w:r>
+              <w:t>Schoolyear</w:t>
+            </w:r>
+          </w:p>
+        </w:tc>
+        <w:tc>
+          <w:tcPr>
+            <w:tcW w:w="6753" w:type="dxa"/>
+          </w:tcPr>
+          <w:p>
+            <w:pPr>
+              <w:cnfStyle w:val="000000100000" w:firstRow="0" w:lastRow="0" w:firstColumn="0" w:lastColumn="0" w:oddVBand="0" w:evenVBand="0" w:oddHBand="1" w:evenHBand="0" w:firstRowFirstColumn="0" w:firstRowLastColumn="0" w:lastRowFirstColumn="0" w:lastRowLastColumn="0"/>
+            </w:pPr>
+            <w:r>
+              <w:t>Schoolyear duidt de progressie van een class aan. Hoe hoger het jaar hoe moeilijkere courses ze gaan volgen.</w:t>
+            </w:r>
+          </w:p>
+        </w:tc>
+      </w:tr>
+      <w:tr>
+        <w:tc>
+          <w:tcPr>
+            <w:cnfStyle w:val="001000000000" w:firstRow="0" w:lastRow="0" w:firstColumn="1" w:lastColumn="0" w:oddVBand="0" w:evenVBand="0" w:oddHBand="0" w:evenHBand="0" w:firstRowFirstColumn="0" w:firstRowLastColumn="0" w:lastRowFirstColumn="0" w:lastRowLastColumn="0"/>
+            <w:tcW w:w="704" w:type="dxa"/>
+          </w:tcPr>
+          <w:p>
+            <w:pPr>
+              <w:pStyle w:val="ListParagraph"/>
+              <w:numPr>
+                <w:ilvl w:val="0"/>
+                <w:numId w:val="35"/>
+              </w:numPr>
+            </w:pPr>
+          </w:p>
+        </w:tc>
+        <w:tc>
+          <w:tcPr>
+            <w:tcW w:w="1559" w:type="dxa"/>
+          </w:tcPr>
+          <w:p>
+            <w:pPr>
+              <w:cnfStyle w:val="000000000000" w:firstRow="0" w:lastRow="0" w:firstColumn="0" w:lastColumn="0" w:oddVBand="0" w:evenVBand="0" w:oddHBand="0" w:evenHBand="0" w:firstRowFirstColumn="0" w:firstRowLastColumn="0" w:lastRowFirstColumn="0" w:lastRowLastColumn="0"/>
+            </w:pPr>
+            <w:r>
+              <w:t>Course</w:t>
+            </w:r>
+          </w:p>
+        </w:tc>
+        <w:tc>
+          <w:tcPr>
+            <w:tcW w:w="6753" w:type="dxa"/>
+          </w:tcPr>
+          <w:p>
+            <w:pPr>
+              <w:cnfStyle w:val="000000000000" w:firstRow="0" w:lastRow="0" w:firstColumn="0" w:lastColumn="0" w:oddVBand="0" w:evenVBand="0" w:oddHBand="0" w:evenHBand="0" w:firstRowFirstColumn="0" w:firstRowLastColumn="0" w:lastRowFirstColumn="0" w:lastRowLastColumn="0"/>
+            </w:pPr>
+            <w:r>
+              <w:t>Course is een course template die gevo</w:t>
+            </w:r>
+            <w:r>
+              <w:t>lgd wordt door een class.</w:t>
+            </w:r>
+          </w:p>
+          <w:p>
+            <w:pPr>
+              <w:cnfStyle w:val="000000000000" w:firstRow="0" w:lastRow="0" w:firstColumn="0" w:lastColumn="0" w:oddVBand="0" w:evenVBand="0" w:oddHBand="0" w:evenHBand="0" w:firstRowFirstColumn="0" w:firstRowLastColumn="0" w:lastRowFirstColumn="0" w:lastRowLastColumn="0"/>
+            </w:pPr>
+            <w:r>
+              <w:t>Course heeft examens die de leerlingen moeten nemen om zo hun grade voor die course te krijgen.</w:t>
+            </w:r>
+          </w:p>
+          <w:p>
+            <w:pPr>
+              <w:cnfStyle w:val="000000000000" w:firstRow="0" w:lastRow="0" w:firstColumn="0" w:lastColumn="0" w:oddVBand="0" w:evenVBand="0" w:oddHBand="0" w:evenHBand="0" w:firstRowFirstColumn="0" w:firstRowLastColumn="0" w:lastRowFirstColumn="0" w:lastRowLastColumn="0"/>
+            </w:pPr>
+            <w:r>
+              <w:t>Een course template kan pas een course worden wanneer deze genoeg lessons heeft om alle learningpoints te behandelen</w:t>
+            </w:r>
+          </w:p>
+        </w:tc>
+      </w:tr>
+    </w:tbl>
     <w:p/>
     <w:p>
       <w:pPr>
@@ -1491,8 +2253,14 @@
     <w:p>
       <w:pPr>
         <w:pStyle w:val="Heading2"/>
+        <w:rPr>
+          <w:lang w:val="en-US"/>
+        </w:rPr>
       </w:pPr>
       <w:r>
+        <w:rPr>
+          <w:lang w:val="en-US"/>
+        </w:rPr>
         <w:t>Use case diagram</w:t>
       </w:r>
     </w:p>
@@ -1716,15 +2484,7 @@
                 <w:bCs/>
                 <w:lang w:val="en-US" w:eastAsia="nl-NL"/>
               </w:rPr>
-              <w:t xml:space="preserve">ho wants to check </w:t>
-            </w:r>
-            <w:r>
-              <w:rPr>
-                <w:rFonts w:asciiTheme="majorHAnsi" w:eastAsia="Times New Roman" w:hAnsiTheme="majorHAnsi" w:cstheme="majorHAnsi"/>
-                <w:bCs/>
-                <w:lang w:val="en-US" w:eastAsia="nl-NL"/>
-              </w:rPr>
-              <w:t>the materials available for a lesson</w:t>
+              <w:t>ho wants to check the materials available for a lesson</w:t>
             </w:r>
           </w:p>
         </w:tc>
@@ -1989,15 +2749,7 @@
                 <w:bCs/>
                 <w:lang w:val="en-US" w:eastAsia="nl-NL"/>
               </w:rPr>
-              <w:t xml:space="preserve">Student has </w:t>
-            </w:r>
-            <w:r>
-              <w:rPr>
-                <w:rFonts w:asciiTheme="majorHAnsi" w:eastAsia="Times New Roman" w:hAnsiTheme="majorHAnsi" w:cstheme="majorHAnsi"/>
-                <w:bCs/>
-                <w:lang w:val="en-US" w:eastAsia="nl-NL"/>
-              </w:rPr>
-              <w:t>checked the desired lesson materials</w:t>
+              <w:t>Student has checked the desired lesson materials</w:t>
             </w:r>
           </w:p>
           <w:p>
@@ -2043,15 +2795,7 @@
                 <w:bCs/>
                 <w:lang w:val="en-US" w:eastAsia="nl-NL"/>
               </w:rPr>
-              <w:t xml:space="preserve">Student has no </w:t>
-            </w:r>
-            <w:r>
-              <w:rPr>
-                <w:rFonts w:asciiTheme="majorHAnsi" w:eastAsia="Times New Roman" w:hAnsiTheme="majorHAnsi" w:cstheme="majorHAnsi"/>
-                <w:bCs/>
-                <w:lang w:val="en-US" w:eastAsia="nl-NL"/>
-              </w:rPr>
-              <w:t>courses or materials for the lesson</w:t>
+              <w:t>Student has no courses or materials for the lesson</w:t>
             </w:r>
           </w:p>
           <w:p>
@@ -2288,15 +3032,7 @@
                 <w:bCs/>
                 <w:lang w:val="en-US" w:eastAsia="nl-NL"/>
               </w:rPr>
-              <w:t xml:space="preserve">2.system shows actor’s </w:t>
-            </w:r>
-            <w:r>
-              <w:rPr>
-                <w:rFonts w:asciiTheme="majorHAnsi" w:eastAsia="Times New Roman" w:hAnsiTheme="majorHAnsi" w:cstheme="majorHAnsi"/>
-                <w:bCs/>
-                <w:lang w:val="en-US" w:eastAsia="nl-NL"/>
-              </w:rPr>
-              <w:t>lesson for specified course</w:t>
+              <w:t>2.system shows actor’s lesson for specified course</w:t>
             </w:r>
           </w:p>
           <w:p>
@@ -2497,15 +3233,7 @@
                 <w:bCs/>
                 <w:lang w:val="en-US" w:eastAsia="nl-NL"/>
               </w:rPr>
-              <w:t xml:space="preserve">2A.actor has no </w:t>
-            </w:r>
-            <w:r>
-              <w:rPr>
-                <w:rFonts w:asciiTheme="majorHAnsi" w:eastAsia="Times New Roman" w:hAnsiTheme="majorHAnsi" w:cstheme="majorHAnsi"/>
-                <w:bCs/>
-                <w:lang w:val="en-US" w:eastAsia="nl-NL"/>
-              </w:rPr>
-              <w:t>lessons for specified course</w:t>
+              <w:t>2A.actor has no lessons for specified course</w:t>
             </w:r>
           </w:p>
           <w:p>
@@ -3585,15 +4313,7 @@
                 <w:bCs/>
                 <w:lang w:val="en-US" w:eastAsia="nl-NL"/>
               </w:rPr>
-              <w:t xml:space="preserve">ho wants to check his </w:t>
-            </w:r>
-            <w:r>
-              <w:rPr>
-                <w:rFonts w:asciiTheme="majorHAnsi" w:eastAsia="Times New Roman" w:hAnsiTheme="majorHAnsi" w:cstheme="majorHAnsi"/>
-                <w:bCs/>
-                <w:lang w:val="en-US" w:eastAsia="nl-NL"/>
-              </w:rPr>
-              <w:t>agenda</w:t>
+              <w:t>ho wants to check his agenda</w:t>
             </w:r>
           </w:p>
         </w:tc>
@@ -3823,15 +4543,7 @@
                 <w:bCs/>
                 <w:lang w:val="en-US" w:eastAsia="nl-NL"/>
               </w:rPr>
-              <w:t xml:space="preserve">Student has </w:t>
-            </w:r>
-            <w:r>
-              <w:rPr>
-                <w:rFonts w:asciiTheme="majorHAnsi" w:eastAsia="Times New Roman" w:hAnsiTheme="majorHAnsi" w:cstheme="majorHAnsi"/>
-                <w:bCs/>
-                <w:lang w:val="en-US" w:eastAsia="nl-NL"/>
-              </w:rPr>
-              <w:t>knows when/where his upcoming lessons are</w:t>
+              <w:t>Student has knows when/where his upcoming lessons are</w:t>
             </w:r>
           </w:p>
           <w:p>
@@ -3877,15 +4589,7 @@
                 <w:bCs/>
                 <w:lang w:val="en-US" w:eastAsia="nl-NL"/>
               </w:rPr>
-              <w:t xml:space="preserve">Student has no </w:t>
-            </w:r>
-            <w:r>
-              <w:rPr>
-                <w:rFonts w:asciiTheme="majorHAnsi" w:eastAsia="Times New Roman" w:hAnsiTheme="majorHAnsi" w:cstheme="majorHAnsi"/>
-                <w:bCs/>
-                <w:lang w:val="en-US" w:eastAsia="nl-NL"/>
-              </w:rPr>
-              <w:t>upcoming lessons</w:t>
+              <w:t>Student has no upcoming lessons</w:t>
             </w:r>
           </w:p>
           <w:p>
@@ -4122,15 +4826,7 @@
                 <w:bCs/>
                 <w:lang w:val="en-US" w:eastAsia="nl-NL"/>
               </w:rPr>
-              <w:t xml:space="preserve">2.system shows actor’s </w:t>
-            </w:r>
-            <w:r>
-              <w:rPr>
-                <w:rFonts w:asciiTheme="majorHAnsi" w:eastAsia="Times New Roman" w:hAnsiTheme="majorHAnsi" w:cstheme="majorHAnsi"/>
-                <w:bCs/>
-                <w:lang w:val="en-US" w:eastAsia="nl-NL"/>
-              </w:rPr>
-              <w:t>agenda with lesson details</w:t>
+              <w:t>2.system shows actor’s agenda with lesson details</w:t>
             </w:r>
           </w:p>
         </w:tc>
@@ -4305,15 +5001,7 @@
                 <w:bCs/>
                 <w:lang w:val="en-US" w:eastAsia="nl-NL"/>
               </w:rPr>
-              <w:t>2A.</w:t>
-            </w:r>
-            <w:r>
-              <w:rPr>
-                <w:rFonts w:asciiTheme="majorHAnsi" w:eastAsia="Times New Roman" w:hAnsiTheme="majorHAnsi" w:cstheme="majorHAnsi"/>
-                <w:bCs/>
-                <w:lang w:val="en-US" w:eastAsia="nl-NL"/>
-              </w:rPr>
-              <w:t>there are no upcoming lessons</w:t>
+              <w:t>2A.there are no upcoming lessons</w:t>
             </w:r>
           </w:p>
         </w:tc>
@@ -5438,23 +6126,7 @@
                 <w:bCs/>
                 <w:lang w:val="en-US" w:eastAsia="nl-NL"/>
               </w:rPr>
-              <w:t xml:space="preserve">schooladmin </w:t>
-            </w:r>
-            <w:r>
-              <w:rPr>
-                <w:rFonts w:asciiTheme="majorHAnsi" w:eastAsia="Times New Roman" w:hAnsiTheme="majorHAnsi" w:cstheme="majorHAnsi"/>
-                <w:bCs/>
-                <w:lang w:val="en-US" w:eastAsia="nl-NL"/>
-              </w:rPr>
-              <w:t>edits</w:t>
-            </w:r>
-            <w:r>
-              <w:rPr>
-                <w:rFonts w:asciiTheme="majorHAnsi" w:eastAsia="Times New Roman" w:hAnsiTheme="majorHAnsi" w:cstheme="majorHAnsi"/>
-                <w:bCs/>
-                <w:lang w:val="en-US" w:eastAsia="nl-NL"/>
-              </w:rPr>
-              <w:t xml:space="preserve"> a course</w:t>
+              <w:t>schooladmin edits a course</w:t>
             </w:r>
           </w:p>
         </w:tc>
@@ -5545,23 +6217,7 @@
                 <w:bCs/>
                 <w:lang w:val="en-US" w:eastAsia="nl-NL"/>
               </w:rPr>
-              <w:t xml:space="preserve">Schooladmin </w:t>
-            </w:r>
-            <w:r>
-              <w:rPr>
-                <w:rFonts w:asciiTheme="majorHAnsi" w:eastAsia="Times New Roman" w:hAnsiTheme="majorHAnsi" w:cstheme="majorHAnsi"/>
-                <w:bCs/>
-                <w:lang w:val="en-US" w:eastAsia="nl-NL"/>
-              </w:rPr>
-              <w:t>edits</w:t>
-            </w:r>
-            <w:r>
-              <w:rPr>
-                <w:rFonts w:asciiTheme="majorHAnsi" w:eastAsia="Times New Roman" w:hAnsiTheme="majorHAnsi" w:cstheme="majorHAnsi"/>
-                <w:bCs/>
-                <w:lang w:val="en-US" w:eastAsia="nl-NL"/>
-              </w:rPr>
-              <w:t xml:space="preserve"> a course</w:t>
+              <w:t>Schooladmin edits a course</w:t>
             </w:r>
           </w:p>
           <w:p>
@@ -5699,15 +6355,7 @@
                 <w:bCs/>
                 <w:lang w:val="en-US" w:eastAsia="nl-NL"/>
               </w:rPr>
-              <w:t xml:space="preserve">Course is </w:t>
-            </w:r>
-            <w:r>
-              <w:rPr>
-                <w:rFonts w:asciiTheme="majorHAnsi" w:eastAsia="Times New Roman" w:hAnsiTheme="majorHAnsi" w:cstheme="majorHAnsi"/>
-                <w:bCs/>
-                <w:lang w:val="en-US" w:eastAsia="nl-NL"/>
-              </w:rPr>
-              <w:t>edited</w:t>
+              <w:t>Course is edited</w:t>
             </w:r>
           </w:p>
           <w:p>
@@ -5753,15 +6401,7 @@
                 <w:bCs/>
                 <w:lang w:val="en-US" w:eastAsia="nl-NL"/>
               </w:rPr>
-              <w:t xml:space="preserve">Course is not </w:t>
-            </w:r>
-            <w:r>
-              <w:rPr>
-                <w:rFonts w:asciiTheme="majorHAnsi" w:eastAsia="Times New Roman" w:hAnsiTheme="majorHAnsi" w:cstheme="majorHAnsi"/>
-                <w:bCs/>
-                <w:lang w:val="en-US" w:eastAsia="nl-NL"/>
-              </w:rPr>
-              <w:t>edited</w:t>
+              <w:t>Course is not edited</w:t>
             </w:r>
           </w:p>
         </w:tc>
@@ -5915,75 +6555,43 @@
                 <w:bCs/>
                 <w:lang w:val="en-US" w:eastAsia="nl-NL"/>
               </w:rPr>
-              <w:t>edit</w:t>
-            </w:r>
-            <w:r>
-              <w:rPr>
-                <w:rFonts w:asciiTheme="majorHAnsi" w:eastAsia="Times New Roman" w:hAnsiTheme="majorHAnsi" w:cstheme="majorHAnsi"/>
-                <w:bCs/>
-                <w:lang w:val="en-US" w:eastAsia="nl-NL"/>
-              </w:rPr>
-              <w:t xml:space="preserve"> course button</w:t>
-            </w:r>
-          </w:p>
-          <w:p>
-            <w:pPr>
-              <w:spacing w:after="0" w:line="256" w:lineRule="auto"/>
-              <w:rPr>
-                <w:rFonts w:asciiTheme="majorHAnsi" w:eastAsia="Times New Roman" w:hAnsiTheme="majorHAnsi" w:cstheme="majorHAnsi"/>
-                <w:bCs/>
-                <w:lang w:val="en-US" w:eastAsia="nl-NL"/>
-              </w:rPr>
-            </w:pPr>
-            <w:r>
-              <w:rPr>
-                <w:rFonts w:asciiTheme="majorHAnsi" w:eastAsia="Times New Roman" w:hAnsiTheme="majorHAnsi" w:cstheme="majorHAnsi"/>
-                <w:bCs/>
-                <w:lang w:val="en-US" w:eastAsia="nl-NL"/>
-              </w:rPr>
-              <w:t xml:space="preserve">3.Actor </w:t>
-            </w:r>
-            <w:r>
-              <w:rPr>
-                <w:rFonts w:asciiTheme="majorHAnsi" w:eastAsia="Times New Roman" w:hAnsiTheme="majorHAnsi" w:cstheme="majorHAnsi"/>
-                <w:bCs/>
-                <w:lang w:val="en-US" w:eastAsia="nl-NL"/>
-              </w:rPr>
-              <w:t>specifies preferred course</w:t>
-            </w:r>
-          </w:p>
-          <w:p>
-            <w:pPr>
-              <w:spacing w:after="0" w:line="256" w:lineRule="auto"/>
-              <w:rPr>
-                <w:rFonts w:asciiTheme="majorHAnsi" w:eastAsia="Times New Roman" w:hAnsiTheme="majorHAnsi" w:cstheme="majorHAnsi"/>
-                <w:bCs/>
-                <w:lang w:val="en-US" w:eastAsia="nl-NL"/>
-              </w:rPr>
-            </w:pPr>
-            <w:r>
-              <w:rPr>
-                <w:rFonts w:asciiTheme="majorHAnsi" w:eastAsia="Times New Roman" w:hAnsiTheme="majorHAnsi" w:cstheme="majorHAnsi"/>
-                <w:bCs/>
-                <w:lang w:val="en-US" w:eastAsia="nl-NL"/>
-              </w:rPr>
-              <w:t>5</w:t>
-            </w:r>
-            <w:r>
-              <w:rPr>
-                <w:rFonts w:asciiTheme="majorHAnsi" w:eastAsia="Times New Roman" w:hAnsiTheme="majorHAnsi" w:cstheme="majorHAnsi"/>
-                <w:bCs/>
-                <w:lang w:val="en-US" w:eastAsia="nl-NL"/>
-              </w:rPr>
-              <w:t xml:space="preserve">.Actor </w:t>
-            </w:r>
-            <w:r>
-              <w:rPr>
-                <w:rFonts w:asciiTheme="majorHAnsi" w:eastAsia="Times New Roman" w:hAnsiTheme="majorHAnsi" w:cstheme="majorHAnsi"/>
-                <w:bCs/>
-                <w:lang w:val="en-US" w:eastAsia="nl-NL"/>
-              </w:rPr>
-              <w:t>changes course details</w:t>
+              <w:t>edit course button</w:t>
+            </w:r>
+          </w:p>
+          <w:p>
+            <w:pPr>
+              <w:spacing w:after="0" w:line="256" w:lineRule="auto"/>
+              <w:rPr>
+                <w:rFonts w:asciiTheme="majorHAnsi" w:eastAsia="Times New Roman" w:hAnsiTheme="majorHAnsi" w:cstheme="majorHAnsi"/>
+                <w:bCs/>
+                <w:lang w:val="en-US" w:eastAsia="nl-NL"/>
+              </w:rPr>
+            </w:pPr>
+            <w:r>
+              <w:rPr>
+                <w:rFonts w:asciiTheme="majorHAnsi" w:eastAsia="Times New Roman" w:hAnsiTheme="majorHAnsi" w:cstheme="majorHAnsi"/>
+                <w:bCs/>
+                <w:lang w:val="en-US" w:eastAsia="nl-NL"/>
+              </w:rPr>
+              <w:t>3.Actor specifies preferred course</w:t>
+            </w:r>
+          </w:p>
+          <w:p>
+            <w:pPr>
+              <w:spacing w:after="0" w:line="256" w:lineRule="auto"/>
+              <w:rPr>
+                <w:rFonts w:asciiTheme="majorHAnsi" w:eastAsia="Times New Roman" w:hAnsiTheme="majorHAnsi" w:cstheme="majorHAnsi"/>
+                <w:bCs/>
+                <w:lang w:val="en-US" w:eastAsia="nl-NL"/>
+              </w:rPr>
+            </w:pPr>
+            <w:r>
+              <w:rPr>
+                <w:rFonts w:asciiTheme="majorHAnsi" w:eastAsia="Times New Roman" w:hAnsiTheme="majorHAnsi" w:cstheme="majorHAnsi"/>
+                <w:bCs/>
+                <w:lang w:val="en-US" w:eastAsia="nl-NL"/>
+              </w:rPr>
+              <w:t>5.Actor changes course details</w:t>
             </w:r>
           </w:p>
           <w:p>
@@ -6030,15 +6638,7 @@
                 <w:bCs/>
                 <w:lang w:val="en-US" w:eastAsia="nl-NL"/>
               </w:rPr>
-              <w:t xml:space="preserve">2.system shows </w:t>
-            </w:r>
-            <w:r>
-              <w:rPr>
-                <w:rFonts w:asciiTheme="majorHAnsi" w:eastAsia="Times New Roman" w:hAnsiTheme="majorHAnsi" w:cstheme="majorHAnsi"/>
-                <w:bCs/>
-                <w:lang w:val="en-US" w:eastAsia="nl-NL"/>
-              </w:rPr>
-              <w:t>list of available courses</w:t>
+              <w:t>2.system shows list of available courses</w:t>
             </w:r>
           </w:p>
           <w:p>
@@ -6074,31 +6674,7 @@
                 <w:bCs/>
                 <w:lang w:val="en-US" w:eastAsia="nl-NL"/>
               </w:rPr>
-              <w:t>7</w:t>
-            </w:r>
-            <w:r>
-              <w:rPr>
-                <w:rFonts w:asciiTheme="majorHAnsi" w:eastAsia="Times New Roman" w:hAnsiTheme="majorHAnsi" w:cstheme="majorHAnsi"/>
-                <w:bCs/>
-                <w:lang w:val="en-US" w:eastAsia="nl-NL"/>
-              </w:rPr>
-              <w:t xml:space="preserve">.system </w:t>
-            </w:r>
-            <w:r>
-              <w:rPr>
-                <w:rFonts w:asciiTheme="majorHAnsi" w:eastAsia="Times New Roman" w:hAnsiTheme="majorHAnsi" w:cstheme="majorHAnsi"/>
-                <w:bCs/>
-                <w:lang w:val="en-US" w:eastAsia="nl-NL"/>
-              </w:rPr>
-              <w:t xml:space="preserve">saves </w:t>
-            </w:r>
-            <w:r>
-              <w:rPr>
-                <w:rFonts w:asciiTheme="majorHAnsi" w:eastAsia="Times New Roman" w:hAnsiTheme="majorHAnsi" w:cstheme="majorHAnsi"/>
-                <w:bCs/>
-                <w:lang w:val="en-US" w:eastAsia="nl-NL"/>
-              </w:rPr>
-              <w:t>course</w:t>
+              <w:t>7.system saves course</w:t>
             </w:r>
           </w:p>
         </w:tc>
@@ -6511,15 +7087,7 @@
                 <w:bCs/>
                 <w:lang w:val="en-US" w:eastAsia="nl-NL"/>
               </w:rPr>
-              <w:t xml:space="preserve">Schooladmin </w:t>
-            </w:r>
-            <w:r>
-              <w:rPr>
-                <w:rFonts w:asciiTheme="majorHAnsi" w:eastAsia="Times New Roman" w:hAnsiTheme="majorHAnsi" w:cstheme="majorHAnsi"/>
-                <w:bCs/>
-                <w:lang w:val="en-US" w:eastAsia="nl-NL"/>
-              </w:rPr>
-              <w:t>adds a course to a class</w:t>
+              <w:t>Schooladmin adds a course to a class</w:t>
             </w:r>
           </w:p>
           <w:p>
@@ -6603,15 +7171,7 @@
                 <w:bCs/>
                 <w:lang w:val="en-US" w:eastAsia="nl-NL"/>
               </w:rPr>
-              <w:t xml:space="preserve">Actor knows which course he </w:t>
-            </w:r>
-            <w:r>
-              <w:rPr>
-                <w:rFonts w:asciiTheme="majorHAnsi" w:eastAsia="Times New Roman" w:hAnsiTheme="majorHAnsi" w:cstheme="majorHAnsi"/>
-                <w:bCs/>
-                <w:lang w:val="en-US" w:eastAsia="nl-NL"/>
-              </w:rPr>
-              <w:t>wants to assign to which class</w:t>
+              <w:t>Actor knows which course he wants to assign to which class</w:t>
             </w:r>
           </w:p>
         </w:tc>
@@ -6711,15 +7271,7 @@
                 <w:bCs/>
                 <w:lang w:val="en-US" w:eastAsia="nl-NL"/>
               </w:rPr>
-              <w:t xml:space="preserve">Course is not </w:t>
-            </w:r>
-            <w:r>
-              <w:rPr>
-                <w:rFonts w:asciiTheme="majorHAnsi" w:eastAsia="Times New Roman" w:hAnsiTheme="majorHAnsi" w:cstheme="majorHAnsi"/>
-                <w:bCs/>
-                <w:lang w:val="en-US" w:eastAsia="nl-NL"/>
-              </w:rPr>
-              <w:t>added to class</w:t>
+              <w:t>Course is not added to class</w:t>
             </w:r>
           </w:p>
         </w:tc>
@@ -6857,15 +7409,7 @@
                 <w:bCs/>
                 <w:lang w:val="en-US" w:eastAsia="nl-NL"/>
               </w:rPr>
-              <w:t>1.</w:t>
-            </w:r>
-            <w:r>
-              <w:rPr>
-                <w:rFonts w:asciiTheme="majorHAnsi" w:eastAsia="Times New Roman" w:hAnsiTheme="majorHAnsi" w:cstheme="majorHAnsi"/>
-                <w:bCs/>
-                <w:lang w:val="en-US" w:eastAsia="nl-NL"/>
-              </w:rPr>
-              <w:t>Actor clicks on preferred class</w:t>
+              <w:t>1.Actor clicks on preferred class</w:t>
             </w:r>
           </w:p>
           <w:p>
@@ -9293,6 +9837,95 @@
     </w:lvl>
   </w:abstractNum>
   <w:abstractNum w:abstractNumId="22" w15:restartNumberingAfterBreak="0">
+    <w:nsid w:val="56F4230A"/>
+    <w:multiLevelType w:val="hybridMultilevel"/>
+    <w:tmpl w:val="3F726B4E"/>
+    <w:lvl w:ilvl="0" w:tplc="2000000F">
+      <w:start w:val="1"/>
+      <w:numFmt w:val="decimal"/>
+      <w:lvlText w:val="%1."/>
+      <w:lvlJc w:val="left"/>
+      <w:pPr>
+        <w:ind w:left="720" w:hanging="360"/>
+      </w:pPr>
+      <w:rPr>
+        <w:rFonts w:hint="default"/>
+      </w:rPr>
+    </w:lvl>
+    <w:lvl w:ilvl="1" w:tplc="20000019" w:tentative="1">
+      <w:start w:val="1"/>
+      <w:numFmt w:val="lowerLetter"/>
+      <w:lvlText w:val="%2."/>
+      <w:lvlJc w:val="left"/>
+      <w:pPr>
+        <w:ind w:left="1440" w:hanging="360"/>
+      </w:pPr>
+    </w:lvl>
+    <w:lvl w:ilvl="2" w:tplc="2000001B" w:tentative="1">
+      <w:start w:val="1"/>
+      <w:numFmt w:val="lowerRoman"/>
+      <w:lvlText w:val="%3."/>
+      <w:lvlJc w:val="right"/>
+      <w:pPr>
+        <w:ind w:left="2160" w:hanging="180"/>
+      </w:pPr>
+    </w:lvl>
+    <w:lvl w:ilvl="3" w:tplc="2000000F" w:tentative="1">
+      <w:start w:val="1"/>
+      <w:numFmt w:val="decimal"/>
+      <w:lvlText w:val="%4."/>
+      <w:lvlJc w:val="left"/>
+      <w:pPr>
+        <w:ind w:left="2880" w:hanging="360"/>
+      </w:pPr>
+    </w:lvl>
+    <w:lvl w:ilvl="4" w:tplc="20000019" w:tentative="1">
+      <w:start w:val="1"/>
+      <w:numFmt w:val="lowerLetter"/>
+      <w:lvlText w:val="%5."/>
+      <w:lvlJc w:val="left"/>
+      <w:pPr>
+        <w:ind w:left="3600" w:hanging="360"/>
+      </w:pPr>
+    </w:lvl>
+    <w:lvl w:ilvl="5" w:tplc="2000001B" w:tentative="1">
+      <w:start w:val="1"/>
+      <w:numFmt w:val="lowerRoman"/>
+      <w:lvlText w:val="%6."/>
+      <w:lvlJc w:val="right"/>
+      <w:pPr>
+        <w:ind w:left="4320" w:hanging="180"/>
+      </w:pPr>
+    </w:lvl>
+    <w:lvl w:ilvl="6" w:tplc="2000000F" w:tentative="1">
+      <w:start w:val="1"/>
+      <w:numFmt w:val="decimal"/>
+      <w:lvlText w:val="%7."/>
+      <w:lvlJc w:val="left"/>
+      <w:pPr>
+        <w:ind w:left="5040" w:hanging="360"/>
+      </w:pPr>
+    </w:lvl>
+    <w:lvl w:ilvl="7" w:tplc="20000019" w:tentative="1">
+      <w:start w:val="1"/>
+      <w:numFmt w:val="lowerLetter"/>
+      <w:lvlText w:val="%8."/>
+      <w:lvlJc w:val="left"/>
+      <w:pPr>
+        <w:ind w:left="5760" w:hanging="360"/>
+      </w:pPr>
+    </w:lvl>
+    <w:lvl w:ilvl="8" w:tplc="2000001B" w:tentative="1">
+      <w:start w:val="1"/>
+      <w:numFmt w:val="lowerRoman"/>
+      <w:lvlText w:val="%9."/>
+      <w:lvlJc w:val="right"/>
+      <w:pPr>
+        <w:ind w:left="6480" w:hanging="180"/>
+      </w:pPr>
+    </w:lvl>
+  </w:abstractNum>
+  <w:abstractNum w:abstractNumId="23" w15:restartNumberingAfterBreak="0">
     <w:nsid w:val="5CFA231A"/>
     <w:multiLevelType w:val="hybridMultilevel"/>
     <w:tmpl w:val="F6362882"/>
@@ -9381,7 +10014,7 @@
       </w:pPr>
     </w:lvl>
   </w:abstractNum>
-  <w:abstractNum w:abstractNumId="23" w15:restartNumberingAfterBreak="0">
+  <w:abstractNum w:abstractNumId="24" w15:restartNumberingAfterBreak="0">
     <w:nsid w:val="62B46C20"/>
     <w:multiLevelType w:val="hybridMultilevel"/>
     <w:tmpl w:val="CA861A1A"/>
@@ -9467,7 +10100,7 @@
       </w:pPr>
     </w:lvl>
   </w:abstractNum>
-  <w:abstractNum w:abstractNumId="24" w15:restartNumberingAfterBreak="0">
+  <w:abstractNum w:abstractNumId="25" w15:restartNumberingAfterBreak="0">
     <w:nsid w:val="68EC7524"/>
     <w:multiLevelType w:val="hybridMultilevel"/>
     <w:tmpl w:val="A538D8A0"/>
@@ -9556,7 +10189,7 @@
       </w:pPr>
     </w:lvl>
   </w:abstractNum>
-  <w:abstractNum w:abstractNumId="25" w15:restartNumberingAfterBreak="0">
+  <w:abstractNum w:abstractNumId="26" w15:restartNumberingAfterBreak="0">
     <w:nsid w:val="692E4789"/>
     <w:multiLevelType w:val="hybridMultilevel"/>
     <w:tmpl w:val="A5182EEA"/>
@@ -9645,7 +10278,7 @@
       </w:pPr>
     </w:lvl>
   </w:abstractNum>
-  <w:abstractNum w:abstractNumId="26" w15:restartNumberingAfterBreak="0">
+  <w:abstractNum w:abstractNumId="27" w15:restartNumberingAfterBreak="0">
     <w:nsid w:val="700C4AB6"/>
     <w:multiLevelType w:val="multilevel"/>
     <w:tmpl w:val="CEA4252C"/>
@@ -9758,7 +10391,7 @@
       </w:pPr>
     </w:lvl>
   </w:abstractNum>
-  <w:abstractNum w:abstractNumId="27" w15:restartNumberingAfterBreak="0">
+  <w:abstractNum w:abstractNumId="28" w15:restartNumberingAfterBreak="0">
     <w:nsid w:val="752E4232"/>
     <w:multiLevelType w:val="hybridMultilevel"/>
     <w:tmpl w:val="F6362882"/>
@@ -9847,7 +10480,7 @@
       </w:pPr>
     </w:lvl>
   </w:abstractNum>
-  <w:abstractNum w:abstractNumId="28" w15:restartNumberingAfterBreak="0">
+  <w:abstractNum w:abstractNumId="29" w15:restartNumberingAfterBreak="0">
     <w:nsid w:val="75CF57F1"/>
     <w:multiLevelType w:val="hybridMultilevel"/>
     <w:tmpl w:val="FFFFFFFF"/>
@@ -9960,7 +10593,7 @@
       </w:rPr>
     </w:lvl>
   </w:abstractNum>
-  <w:abstractNum w:abstractNumId="29" w15:restartNumberingAfterBreak="0">
+  <w:abstractNum w:abstractNumId="30" w15:restartNumberingAfterBreak="0">
     <w:nsid w:val="782B4F16"/>
     <w:multiLevelType w:val="hybridMultilevel"/>
     <w:tmpl w:val="081EE1EA"/>
@@ -10049,7 +10682,7 @@
       </w:pPr>
     </w:lvl>
   </w:abstractNum>
-  <w:abstractNum w:abstractNumId="30" w15:restartNumberingAfterBreak="0">
+  <w:abstractNum w:abstractNumId="31" w15:restartNumberingAfterBreak="0">
     <w:nsid w:val="786B717D"/>
     <w:multiLevelType w:val="hybridMultilevel"/>
     <w:tmpl w:val="B9FCA7B2"/>
@@ -10138,7 +10771,7 @@
       </w:pPr>
     </w:lvl>
   </w:abstractNum>
-  <w:abstractNum w:abstractNumId="31" w15:restartNumberingAfterBreak="0">
+  <w:abstractNum w:abstractNumId="32" w15:restartNumberingAfterBreak="0">
     <w:nsid w:val="7F890523"/>
     <w:multiLevelType w:val="hybridMultilevel"/>
     <w:tmpl w:val="F6362882"/>
@@ -10227,7 +10860,7 @@
       </w:pPr>
     </w:lvl>
   </w:abstractNum>
-  <w:abstractNum w:abstractNumId="32" w15:restartNumberingAfterBreak="0">
+  <w:abstractNum w:abstractNumId="33" w15:restartNumberingAfterBreak="0">
     <w:nsid w:val="7FC75BC6"/>
     <w:multiLevelType w:val="hybridMultilevel"/>
     <w:tmpl w:val="7C2E8666"/>
@@ -10316,7 +10949,7 @@
       </w:pPr>
     </w:lvl>
   </w:abstractNum>
-  <w:abstractNum w:abstractNumId="33" w15:restartNumberingAfterBreak="0">
+  <w:abstractNum w:abstractNumId="34" w15:restartNumberingAfterBreak="0">
     <w:nsid w:val="7FD2625B"/>
     <w:multiLevelType w:val="hybridMultilevel"/>
     <w:tmpl w:val="EE2493F8"/>
@@ -10430,16 +11063,16 @@
     </w:lvl>
   </w:abstractNum>
   <w:num w:numId="1" w16cid:durableId="909389717">
-    <w:abstractNumId w:val="33"/>
+    <w:abstractNumId w:val="34"/>
   </w:num>
   <w:num w:numId="2" w16cid:durableId="734282980">
     <w:abstractNumId w:val="6"/>
   </w:num>
   <w:num w:numId="3" w16cid:durableId="959143097">
-    <w:abstractNumId w:val="25"/>
+    <w:abstractNumId w:val="26"/>
   </w:num>
   <w:num w:numId="4" w16cid:durableId="1655447879">
-    <w:abstractNumId w:val="32"/>
+    <w:abstractNumId w:val="33"/>
   </w:num>
   <w:num w:numId="5" w16cid:durableId="1760175643">
     <w:abstractNumId w:val="13"/>
@@ -10487,10 +11120,10 @@
     <w:abstractNumId w:val="7"/>
   </w:num>
   <w:num w:numId="20" w16cid:durableId="1597325064">
-    <w:abstractNumId w:val="23"/>
+    <w:abstractNumId w:val="24"/>
   </w:num>
   <w:num w:numId="21" w16cid:durableId="345255431">
-    <w:abstractNumId w:val="24"/>
+    <w:abstractNumId w:val="25"/>
   </w:num>
   <w:num w:numId="22" w16cid:durableId="2045252292">
     <w:abstractNumId w:val="17"/>
@@ -10505,31 +11138,34 @@
     <w:abstractNumId w:val="12"/>
   </w:num>
   <w:num w:numId="26" w16cid:durableId="1025836187">
-    <w:abstractNumId w:val="28"/>
+    <w:abstractNumId w:val="29"/>
   </w:num>
   <w:num w:numId="27" w16cid:durableId="76830945">
     <w:abstractNumId w:val="21"/>
   </w:num>
   <w:num w:numId="28" w16cid:durableId="1437943386">
-    <w:abstractNumId w:val="27"/>
+    <w:abstractNumId w:val="28"/>
   </w:num>
   <w:num w:numId="29" w16cid:durableId="1230993741">
-    <w:abstractNumId w:val="31"/>
+    <w:abstractNumId w:val="32"/>
   </w:num>
   <w:num w:numId="30" w16cid:durableId="1082213620">
-    <w:abstractNumId w:val="22"/>
+    <w:abstractNumId w:val="23"/>
   </w:num>
   <w:num w:numId="31" w16cid:durableId="858351918">
     <w:abstractNumId w:val="19"/>
   </w:num>
   <w:num w:numId="32" w16cid:durableId="1941715613">
-    <w:abstractNumId w:val="26"/>
+    <w:abstractNumId w:val="27"/>
   </w:num>
   <w:num w:numId="33" w16cid:durableId="1316178617">
+    <w:abstractNumId w:val="31"/>
+  </w:num>
+  <w:num w:numId="34" w16cid:durableId="1201359533">
     <w:abstractNumId w:val="30"/>
   </w:num>
-  <w:num w:numId="34" w16cid:durableId="1201359533">
-    <w:abstractNumId w:val="29"/>
+  <w:num w:numId="35" w16cid:durableId="937635666">
+    <w:abstractNumId w:val="22"/>
   </w:num>
 </w:numbering>
 </file>
@@ -11660,6 +12296,82 @@
       </w:tcPr>
     </w:tblStylePr>
   </w:style>
+  <w:style w:type="table" w:styleId="GridTable4">
+    <w:name w:val="Grid Table 4"/>
+    <w:basedOn w:val="TableNormal"/>
+    <w:uiPriority w:val="49"/>
+    <w:rsid w:val="003A0826"/>
+    <w:pPr>
+      <w:spacing w:after="0" w:line="240" w:lineRule="auto"/>
+    </w:pPr>
+    <w:tblPr>
+      <w:tblStyleRowBandSize w:val="1"/>
+      <w:tblStyleColBandSize w:val="1"/>
+      <w:tblBorders>
+        <w:top w:val="single" w:sz="4" w:space="0" w:color="666666" w:themeColor="text1" w:themeTint="99"/>
+        <w:left w:val="single" w:sz="4" w:space="0" w:color="666666" w:themeColor="text1" w:themeTint="99"/>
+        <w:bottom w:val="single" w:sz="4" w:space="0" w:color="666666" w:themeColor="text1" w:themeTint="99"/>
+        <w:right w:val="single" w:sz="4" w:space="0" w:color="666666" w:themeColor="text1" w:themeTint="99"/>
+        <w:insideH w:val="single" w:sz="4" w:space="0" w:color="666666" w:themeColor="text1" w:themeTint="99"/>
+        <w:insideV w:val="single" w:sz="4" w:space="0" w:color="666666" w:themeColor="text1" w:themeTint="99"/>
+      </w:tblBorders>
+    </w:tblPr>
+    <w:tblStylePr w:type="firstRow">
+      <w:rPr>
+        <w:b/>
+        <w:bCs/>
+        <w:color w:val="FFFFFF" w:themeColor="background1"/>
+      </w:rPr>
+      <w:tblPr/>
+      <w:tcPr>
+        <w:tcBorders>
+          <w:top w:val="single" w:sz="4" w:space="0" w:color="000000" w:themeColor="text1"/>
+          <w:left w:val="single" w:sz="4" w:space="0" w:color="000000" w:themeColor="text1"/>
+          <w:bottom w:val="single" w:sz="4" w:space="0" w:color="000000" w:themeColor="text1"/>
+          <w:right w:val="single" w:sz="4" w:space="0" w:color="000000" w:themeColor="text1"/>
+          <w:insideH w:val="nil"/>
+          <w:insideV w:val="nil"/>
+        </w:tcBorders>
+        <w:shd w:val="clear" w:color="auto" w:fill="000000" w:themeFill="text1"/>
+      </w:tcPr>
+    </w:tblStylePr>
+    <w:tblStylePr w:type="lastRow">
+      <w:rPr>
+        <w:b/>
+        <w:bCs/>
+      </w:rPr>
+      <w:tblPr/>
+      <w:tcPr>
+        <w:tcBorders>
+          <w:top w:val="double" w:sz="4" w:space="0" w:color="000000" w:themeColor="text1"/>
+        </w:tcBorders>
+      </w:tcPr>
+    </w:tblStylePr>
+    <w:tblStylePr w:type="firstCol">
+      <w:rPr>
+        <w:b/>
+        <w:bCs/>
+      </w:rPr>
+    </w:tblStylePr>
+    <w:tblStylePr w:type="lastCol">
+      <w:rPr>
+        <w:b/>
+        <w:bCs/>
+      </w:rPr>
+    </w:tblStylePr>
+    <w:tblStylePr w:type="band1Vert">
+      <w:tblPr/>
+      <w:tcPr>
+        <w:shd w:val="clear" w:color="auto" w:fill="CCCCCC" w:themeFill="text1" w:themeFillTint="33"/>
+      </w:tcPr>
+    </w:tblStylePr>
+    <w:tblStylePr w:type="band1Horz">
+      <w:tblPr/>
+      <w:tcPr>
+        <w:shd w:val="clear" w:color="auto" w:fill="CCCCCC" w:themeFill="text1" w:themeFillTint="33"/>
+      </w:tcPr>
+    </w:tblStylePr>
+  </w:style>
 </w:styles>
 </file>
 

</xml_diff>